<commit_message>
update docs to be about version 3.0
</commit_message>
<xml_diff>
--- a/src/smartva/res/documentation.docx
+++ b/src/smartva/res/documentation.docx
@@ -1,6 +1,6 @@
 
 <file path=word/document.xml><?xml version="1.0" encoding="utf-8"?>
-<w:document xmlns:wpc="http://schemas.microsoft.com/office/word/2010/wordprocessingCanvas" xmlns:cx="http://schemas.microsoft.com/office/drawing/2014/chartex" xmlns:cx1="http://schemas.microsoft.com/office/drawing/2015/9/8/chartex" xmlns:mc="http://schemas.openxmlformats.org/markup-compatibility/2006" xmlns:o="urn:schemas-microsoft-com:office:office" xmlns:r="http://schemas.openxmlformats.org/officeDocument/2006/relationships" xmlns:m="http://schemas.openxmlformats.org/officeDocument/2006/math" xmlns:v="urn:schemas-microsoft-com:vml" xmlns:wp14="http://schemas.microsoft.com/office/word/2010/wordprocessingDrawing" xmlns:wp="http://schemas.openxmlformats.org/drawingml/2006/wordprocessingDrawing" xmlns:w10="urn:schemas-microsoft-com:office:word" xmlns:w="http://schemas.openxmlformats.org/wordprocessingml/2006/main" xmlns:w14="http://schemas.microsoft.com/office/word/2010/wordml" xmlns:w15="http://schemas.microsoft.com/office/word/2012/wordml" xmlns:w16se="http://schemas.microsoft.com/office/word/2015/wordml/symex" xmlns:wpg="http://schemas.microsoft.com/office/word/2010/wordprocessingGroup" xmlns:wpi="http://schemas.microsoft.com/office/word/2010/wordprocessingInk" xmlns:wne="http://schemas.microsoft.com/office/word/2006/wordml" xmlns:wps="http://schemas.microsoft.com/office/word/2010/wordprocessingShape" mc:Ignorable="w14 w15 w16se wp14">
+<w:document xmlns:wpc="http://schemas.microsoft.com/office/word/2010/wordprocessingCanvas" xmlns:cx="http://schemas.microsoft.com/office/drawing/2014/chartex" xmlns:cx1="http://schemas.microsoft.com/office/drawing/2015/9/8/chartex" xmlns:cx2="http://schemas.microsoft.com/office/drawing/2015/10/21/chartex" xmlns:cx3="http://schemas.microsoft.com/office/drawing/2016/5/9/chartex" xmlns:cx4="http://schemas.microsoft.com/office/drawing/2016/5/10/chartex" xmlns:cx5="http://schemas.microsoft.com/office/drawing/2016/5/11/chartex" xmlns:cx6="http://schemas.microsoft.com/office/drawing/2016/5/12/chartex" xmlns:cx7="http://schemas.microsoft.com/office/drawing/2016/5/13/chartex" xmlns:cx8="http://schemas.microsoft.com/office/drawing/2016/5/14/chartex" xmlns:mc="http://schemas.openxmlformats.org/markup-compatibility/2006" xmlns:aink="http://schemas.microsoft.com/office/drawing/2016/ink" xmlns:am3d="http://schemas.microsoft.com/office/drawing/2017/model3d" xmlns:o="urn:schemas-microsoft-com:office:office" xmlns:oel="http://schemas.microsoft.com/office/2019/extlst" xmlns:r="http://schemas.openxmlformats.org/officeDocument/2006/relationships" xmlns:m="http://schemas.openxmlformats.org/officeDocument/2006/math" xmlns:v="urn:schemas-microsoft-com:vml" xmlns:wp14="http://schemas.microsoft.com/office/word/2010/wordprocessingDrawing" xmlns:wp="http://schemas.openxmlformats.org/drawingml/2006/wordprocessingDrawing" xmlns:w10="urn:schemas-microsoft-com:office:word" xmlns:w="http://schemas.openxmlformats.org/wordprocessingml/2006/main" xmlns:w14="http://schemas.microsoft.com/office/word/2010/wordml" xmlns:w15="http://schemas.microsoft.com/office/word/2012/wordml" xmlns:w16cex="http://schemas.microsoft.com/office/word/2018/wordml/cex" xmlns:w16cid="http://schemas.microsoft.com/office/word/2016/wordml/cid" xmlns:w16="http://schemas.microsoft.com/office/word/2018/wordml" xmlns:w16du="http://schemas.microsoft.com/office/word/2023/wordml/word16du" xmlns:w16sdtdh="http://schemas.microsoft.com/office/word/2020/wordml/sdtdatahash" xmlns:w16sdtfl="http://schemas.microsoft.com/office/word/2024/wordml/sdtformatlock" xmlns:w16se="http://schemas.microsoft.com/office/word/2015/wordml/symex" xmlns:wpg="http://schemas.microsoft.com/office/word/2010/wordprocessingGroup" xmlns:wpi="http://schemas.microsoft.com/office/word/2010/wordprocessingInk" xmlns:wne="http://schemas.microsoft.com/office/word/2006/wordml" xmlns:wps="http://schemas.microsoft.com/office/word/2010/wordprocessingShape" mc:Ignorable="w14 w15 w16se w16cid w16 w16cex w16sdtdh w16sdtfl w16du wp14">
   <w:body>
     <w:p>
       <w:bookmarkStart w:id="0" w:name="_Toc437443169"/>
@@ -107,7 +107,7 @@
                   </wp:anchor>
                 </w:drawing>
               </mc:Choice>
-              <mc:Fallback xmlns:w16="http://schemas.microsoft.com/office/word/2018/wordml" xmlns:w16cid="http://schemas.microsoft.com/office/word/2016/wordml/cid" xmlns:w16cex="http://schemas.microsoft.com/office/word/2018/wordml/cex" xmlns:am3d="http://schemas.microsoft.com/office/drawing/2017/model3d" xmlns:aink="http://schemas.microsoft.com/office/drawing/2016/ink" xmlns:cx8="http://schemas.microsoft.com/office/drawing/2016/5/14/chartex" xmlns:cx7="http://schemas.microsoft.com/office/drawing/2016/5/13/chartex" xmlns:cx6="http://schemas.microsoft.com/office/drawing/2016/5/12/chartex" xmlns:cx5="http://schemas.microsoft.com/office/drawing/2016/5/11/chartex" xmlns:cx4="http://schemas.microsoft.com/office/drawing/2016/5/10/chartex" xmlns:cx3="http://schemas.microsoft.com/office/drawing/2016/5/9/chartex" xmlns:cx2="http://schemas.microsoft.com/office/drawing/2015/10/21/chartex">
+              <mc:Fallback>
                 <w:pict>
                   <v:shapetype w14:anchorId="4654F56C" id="_x0000_t202" coordsize="21600,21600" o:spt="202" path="m,l,21600r21600,l21600,xe">
                     <v:stroke joinstyle="miter"/>
@@ -186,13 +186,13 @@
             <w:rPr>
               <w:sz w:val="72"/>
             </w:rPr>
-            <w:t>-Analyze 2.</w:t>
+            <w:t xml:space="preserve">-Analyze </w:t>
           </w:r>
           <w:r>
             <w:rPr>
               <w:sz w:val="72"/>
             </w:rPr>
-            <w:t>2</w:t>
+            <w:t>3.0</w:t>
           </w:r>
           <w:r>
             <w:rPr>
@@ -230,13 +230,13 @@
             <w:rPr>
               <w:szCs w:val="20"/>
             </w:rPr>
-            <w:t>-Analyze 2.</w:t>
+            <w:t xml:space="preserve">-Analyze </w:t>
           </w:r>
           <w:r>
             <w:rPr>
               <w:szCs w:val="20"/>
             </w:rPr>
-            <w:t>2</w:t>
+            <w:t>3.0</w:t>
           </w:r>
           <w:r>
             <w:rPr>
@@ -393,14 +393,14 @@
           <w:color w:val="2E74B5" w:themeColor="accent1" w:themeShade="BF"/>
           <w:u w:val="single"/>
         </w:rPr>
-        <w:t>-Analyze 2.</w:t>
+        <w:t xml:space="preserve">-Analyze </w:t>
       </w:r>
       <w:r>
         <w:rPr>
           <w:color w:val="2E74B5" w:themeColor="accent1" w:themeShade="BF"/>
           <w:u w:val="single"/>
         </w:rPr>
-        <w:t>2</w:t>
+        <w:t>3.0</w:t>
       </w:r>
     </w:p>
     <w:p>
@@ -422,23 +422,29 @@
           <w:color w:val="2E74B5" w:themeColor="accent1" w:themeShade="BF"/>
           <w:u w:val="single"/>
         </w:rPr>
-        <w:t xml:space="preserve">Step </w:t>
-      </w:r>
-      <w:proofErr w:type="gramStart"/>
-      <w:r>
+        <w:t>Step 1 – Prepping input VA data</w:t>
+      </w:r>
+    </w:p>
+    <w:p>
+      <w:pPr>
+        <w:spacing w:after="20" w:line="240" w:lineRule="auto"/>
         <w:rPr>
           <w:color w:val="2E74B5" w:themeColor="accent1" w:themeShade="BF"/>
           <w:u w:val="single"/>
         </w:rPr>
-        <w:t>1</w:t>
-      </w:r>
-      <w:proofErr w:type="gramEnd"/>
+      </w:pPr>
+      <w:r>
+        <w:rPr>
+          <w:color w:val="2E74B5" w:themeColor="accent1" w:themeShade="BF"/>
+        </w:rPr>
+        <w:t xml:space="preserve">        </w:t>
+      </w:r>
       <w:r>
         <w:rPr>
           <w:color w:val="2E74B5" w:themeColor="accent1" w:themeShade="BF"/>
           <w:u w:val="single"/>
         </w:rPr>
-        <w:t xml:space="preserve"> – Prepping input VA data</w:t>
+        <w:t>Step 2 – Selecting input data</w:t>
       </w:r>
     </w:p>
     <w:p>
@@ -460,23 +466,29 @@
           <w:color w:val="2E74B5" w:themeColor="accent1" w:themeShade="BF"/>
           <w:u w:val="single"/>
         </w:rPr>
-        <w:t xml:space="preserve">Step </w:t>
-      </w:r>
-      <w:proofErr w:type="gramStart"/>
-      <w:r>
+        <w:t>Step 3 – Selecting output location</w:t>
+      </w:r>
+    </w:p>
+    <w:p>
+      <w:pPr>
+        <w:spacing w:after="20" w:line="240" w:lineRule="auto"/>
         <w:rPr>
           <w:color w:val="2E74B5" w:themeColor="accent1" w:themeShade="BF"/>
           <w:u w:val="single"/>
         </w:rPr>
-        <w:t>2</w:t>
-      </w:r>
-      <w:proofErr w:type="gramEnd"/>
+      </w:pPr>
+      <w:r>
+        <w:rPr>
+          <w:color w:val="2E74B5" w:themeColor="accent1" w:themeShade="BF"/>
+        </w:rPr>
+        <w:t xml:space="preserve">        </w:t>
+      </w:r>
       <w:r>
         <w:rPr>
           <w:color w:val="2E74B5" w:themeColor="accent1" w:themeShade="BF"/>
           <w:u w:val="single"/>
         </w:rPr>
-        <w:t xml:space="preserve"> – Selecting input data</w:t>
+        <w:t>Step 4 – Defining input parameters</w:t>
       </w:r>
     </w:p>
     <w:p>
@@ -498,23 +510,52 @@
           <w:color w:val="2E74B5" w:themeColor="accent1" w:themeShade="BF"/>
           <w:u w:val="single"/>
         </w:rPr>
-        <w:t xml:space="preserve">Step </w:t>
-      </w:r>
-      <w:proofErr w:type="gramStart"/>
-      <w:r>
+        <w:t>Step 5 – Selecting options</w:t>
+      </w:r>
+    </w:p>
+    <w:p>
+      <w:pPr>
+        <w:spacing w:after="20" w:line="240" w:lineRule="auto"/>
         <w:rPr>
           <w:color w:val="2E74B5" w:themeColor="accent1" w:themeShade="BF"/>
           <w:u w:val="single"/>
         </w:rPr>
-        <w:t>3</w:t>
-      </w:r>
-      <w:proofErr w:type="gramEnd"/>
+      </w:pPr>
+      <w:r>
+        <w:rPr>
+          <w:color w:val="2E74B5" w:themeColor="accent1" w:themeShade="BF"/>
+        </w:rPr>
+        <w:t xml:space="preserve">        </w:t>
+      </w:r>
       <w:r>
         <w:rPr>
           <w:color w:val="2E74B5" w:themeColor="accent1" w:themeShade="BF"/>
           <w:u w:val="single"/>
         </w:rPr>
-        <w:t xml:space="preserve"> – Selecting output location</w:t>
+        <w:t xml:space="preserve">Step 6 – Running </w:t>
+      </w:r>
+      <w:proofErr w:type="spellStart"/>
+      <w:r>
+        <w:rPr>
+          <w:color w:val="2E74B5" w:themeColor="accent1" w:themeShade="BF"/>
+          <w:u w:val="single"/>
+        </w:rPr>
+        <w:t>SmartVA</w:t>
+      </w:r>
+      <w:proofErr w:type="spellEnd"/>
+      <w:r>
+        <w:rPr>
+          <w:color w:val="2E74B5" w:themeColor="accent1" w:themeShade="BF"/>
+          <w:u w:val="single"/>
+        </w:rPr>
+        <w:t xml:space="preserve">-Analyze </w:t>
+      </w:r>
+      <w:r>
+        <w:rPr>
+          <w:color w:val="2E74B5" w:themeColor="accent1" w:themeShade="BF"/>
+          <w:u w:val="single"/>
+        </w:rPr>
+        <w:t>3.0</w:t>
       </w:r>
     </w:p>
     <w:p>
@@ -536,144 +577,7 @@
           <w:color w:val="2E74B5" w:themeColor="accent1" w:themeShade="BF"/>
           <w:u w:val="single"/>
         </w:rPr>
-        <w:t xml:space="preserve">Step </w:t>
-      </w:r>
-      <w:proofErr w:type="gramStart"/>
-      <w:r>
-        <w:rPr>
-          <w:color w:val="2E74B5" w:themeColor="accent1" w:themeShade="BF"/>
-          <w:u w:val="single"/>
-        </w:rPr>
-        <w:t>4</w:t>
-      </w:r>
-      <w:proofErr w:type="gramEnd"/>
-      <w:r>
-        <w:rPr>
-          <w:color w:val="2E74B5" w:themeColor="accent1" w:themeShade="BF"/>
-          <w:u w:val="single"/>
-        </w:rPr>
-        <w:t xml:space="preserve"> – Defining input parameters</w:t>
-      </w:r>
-    </w:p>
-    <w:p>
-      <w:pPr>
-        <w:spacing w:after="20" w:line="240" w:lineRule="auto"/>
-        <w:rPr>
-          <w:color w:val="2E74B5" w:themeColor="accent1" w:themeShade="BF"/>
-          <w:u w:val="single"/>
-        </w:rPr>
-      </w:pPr>
-      <w:r>
-        <w:rPr>
-          <w:color w:val="2E74B5" w:themeColor="accent1" w:themeShade="BF"/>
-        </w:rPr>
-        <w:t xml:space="preserve">        </w:t>
-      </w:r>
-      <w:r>
-        <w:rPr>
-          <w:color w:val="2E74B5" w:themeColor="accent1" w:themeShade="BF"/>
-          <w:u w:val="single"/>
-        </w:rPr>
-        <w:t xml:space="preserve">Step </w:t>
-      </w:r>
-      <w:proofErr w:type="gramStart"/>
-      <w:r>
-        <w:rPr>
-          <w:color w:val="2E74B5" w:themeColor="accent1" w:themeShade="BF"/>
-          <w:u w:val="single"/>
-        </w:rPr>
-        <w:t>5</w:t>
-      </w:r>
-      <w:proofErr w:type="gramEnd"/>
-      <w:r>
-        <w:rPr>
-          <w:color w:val="2E74B5" w:themeColor="accent1" w:themeShade="BF"/>
-          <w:u w:val="single"/>
-        </w:rPr>
-        <w:t xml:space="preserve"> – Selecting options</w:t>
-      </w:r>
-    </w:p>
-    <w:p>
-      <w:pPr>
-        <w:spacing w:after="20" w:line="240" w:lineRule="auto"/>
-        <w:rPr>
-          <w:color w:val="2E74B5" w:themeColor="accent1" w:themeShade="BF"/>
-          <w:u w:val="single"/>
-        </w:rPr>
-      </w:pPr>
-      <w:r>
-        <w:rPr>
-          <w:color w:val="2E74B5" w:themeColor="accent1" w:themeShade="BF"/>
-        </w:rPr>
-        <w:t xml:space="preserve">        </w:t>
-      </w:r>
-      <w:r>
-        <w:rPr>
-          <w:color w:val="2E74B5" w:themeColor="accent1" w:themeShade="BF"/>
-          <w:u w:val="single"/>
-        </w:rPr>
-        <w:t xml:space="preserve">Step 6 – Running </w:t>
-      </w:r>
-      <w:proofErr w:type="spellStart"/>
-      <w:r>
-        <w:rPr>
-          <w:color w:val="2E74B5" w:themeColor="accent1" w:themeShade="BF"/>
-          <w:u w:val="single"/>
-        </w:rPr>
-        <w:t>SmartVA</w:t>
-      </w:r>
-      <w:proofErr w:type="spellEnd"/>
-      <w:r>
-        <w:rPr>
-          <w:color w:val="2E74B5" w:themeColor="accent1" w:themeShade="BF"/>
-          <w:u w:val="single"/>
-        </w:rPr>
-        <w:t>-Analyze 2.</w:t>
-      </w:r>
-      <w:r>
-        <w:rPr>
-          <w:color w:val="2E74B5" w:themeColor="accent1" w:themeShade="BF"/>
-          <w:u w:val="single"/>
-        </w:rPr>
-        <w:t>2</w:t>
-      </w:r>
-    </w:p>
-    <w:p>
-      <w:pPr>
-        <w:spacing w:after="20" w:line="240" w:lineRule="auto"/>
-        <w:rPr>
-          <w:color w:val="2E74B5" w:themeColor="accent1" w:themeShade="BF"/>
-          <w:u w:val="single"/>
-        </w:rPr>
-      </w:pPr>
-      <w:r>
-        <w:rPr>
-          <w:color w:val="2E74B5" w:themeColor="accent1" w:themeShade="BF"/>
-        </w:rPr>
-        <w:t xml:space="preserve">        </w:t>
-      </w:r>
-      <w:r>
-        <w:rPr>
-          <w:color w:val="2E74B5" w:themeColor="accent1" w:themeShade="BF"/>
-          <w:u w:val="single"/>
-        </w:rPr>
-        <w:t xml:space="preserve">Step </w:t>
-      </w:r>
-      <w:proofErr w:type="gramStart"/>
-      <w:r>
-        <w:rPr>
-          <w:color w:val="2E74B5" w:themeColor="accent1" w:themeShade="BF"/>
-          <w:u w:val="single"/>
-        </w:rPr>
-        <w:t>7</w:t>
-      </w:r>
-      <w:proofErr w:type="gramEnd"/>
-      <w:r>
-        <w:rPr>
-          <w:color w:val="2E74B5" w:themeColor="accent1" w:themeShade="BF"/>
-          <w:u w:val="single"/>
-        </w:rPr>
-        <w:t xml:space="preserve"> – Analyzing output files</w:t>
+        <w:t>Step 7 – Analyzing output files</w:t>
       </w:r>
     </w:p>
     <w:p>
@@ -727,10 +631,10 @@
       </w:r>
       <w:proofErr w:type="spellEnd"/>
       <w:r>
-        <w:t>-Analyze 2.</w:t>
-      </w:r>
-      <w:r>
-        <w:t>2</w:t>
+        <w:t xml:space="preserve">-Analyze </w:t>
+      </w:r>
+      <w:r>
+        <w:t>3.0</w:t>
       </w:r>
       <w:r>
         <w:t xml:space="preserve">, which implements the Tariff Method for computer certification of verbal autopsy (VA). It takes VA interview data as inputs and produces cause of death estimates at the individual and population levels. </w:t>
@@ -756,12 +660,11 @@
         <w:pStyle w:val="ListParagraph"/>
         <w:numPr>
           <w:ilvl w:val="0"/>
-          <w:numId w:val="1"/>
+          <w:numId w:val="5"/>
         </w:numPr>
-        <w:spacing w:line="254" w:lineRule="auto"/>
-      </w:pPr>
-      <w:r>
-        <w:t xml:space="preserve">Windows 7, 8, or 10 </w:t>
+      </w:pPr>
+      <w:r>
+        <w:t>Windows 10 or later / macOS 10.14 or later</w:t>
       </w:r>
     </w:p>
     <w:p>
@@ -769,9 +672,8 @@
         <w:pStyle w:val="ListParagraph"/>
         <w:numPr>
           <w:ilvl w:val="0"/>
-          <w:numId w:val="1"/>
+          <w:numId w:val="5"/>
         </w:numPr>
-        <w:spacing w:line="254" w:lineRule="auto"/>
       </w:pPr>
       <w:r>
         <w:t>2 GB RAM (minimum)</w:t>
@@ -826,14 +728,9 @@
       </w:r>
       <w:proofErr w:type="spellStart"/>
       <w:r>
-        <w:t>i</w:t>
-      </w:r>
-      <w:proofErr w:type="gramStart"/>
-      <w:r>
-        <w:t>,j</w:t>
+        <w:t>i,j</w:t>
       </w:r>
       <w:proofErr w:type="spellEnd"/>
-      <w:proofErr w:type="gramEnd"/>
       <w:r>
         <w:t xml:space="preserve">) is the following: </w:t>
       </w:r>
@@ -904,15 +801,7 @@
         </w:drawing>
       </w:r>
       <w:r>
-        <w:t xml:space="preserve">The tariff scores of VAs </w:t>
-      </w:r>
-      <w:proofErr w:type="gramStart"/>
-      <w:r>
-        <w:t>are calculated</w:t>
-      </w:r>
-      <w:proofErr w:type="gramEnd"/>
-      <w:r>
-        <w:t xml:space="preserve"> by taking the sum of all of the tariff scores for the symptoms that were endorsed by that VA. </w:t>
+        <w:t xml:space="preserve">The tariff scores of VAs are calculated by taking the sum of all of the tariff scores for the symptoms that were endorsed by that VA. </w:t>
       </w:r>
     </w:p>
     <w:p>
@@ -962,16 +851,14 @@
         <w:rPr>
           <w:b/>
         </w:rPr>
-        <w:t>-Analyze 2.</w:t>
+        <w:t xml:space="preserve">-Analyze </w:t>
       </w:r>
       <w:r>
         <w:rPr>
           <w:b/>
         </w:rPr>
-        <w:t>2</w:t>
-      </w:r>
-      <w:bookmarkStart w:id="8" w:name="_GoBack"/>
-      <w:bookmarkEnd w:id="8"/>
+        <w:t>3.0</w:t>
+      </w:r>
     </w:p>
     <w:p>
       <w:pPr>
@@ -994,7 +881,13 @@
       </w:r>
       <w:proofErr w:type="spellEnd"/>
       <w:r>
-        <w:t xml:space="preserve">-Analyze is designed for analyzing VA data that have been collected electronically using either the PHMRC Shortened Questionnaire, the PHMRC Full Questionnaire, or the WHO 2016 Instrument on the ODK Collect system on Android devices. </w:t>
+        <w:t xml:space="preserve">-Analyze is designed for analyzing VA data that have been collected electronically using either the PHMRC Shortened Questionnaire, the PHMRC Full Questionnaire, or the WHO 2016 </w:t>
+      </w:r>
+      <w:r>
+        <w:t xml:space="preserve">or 2022 </w:t>
+      </w:r>
+      <w:r>
+        <w:t xml:space="preserve">Instrument on the ODK Collect system on Android devices. </w:t>
       </w:r>
       <w:proofErr w:type="spellStart"/>
       <w:r>
@@ -1069,6 +962,15 @@
     </w:p>
     <w:p>
       <w:r>
+        <w:rPr>
+          <w:rFonts w:ascii="Segoe UI Emoji" w:hAnsi="Segoe UI Emoji" w:cs="Segoe UI Emoji"/>
+        </w:rPr>
+        <w:t>⚠️</w:t>
+      </w:r>
+      <w:r>
+        <w:t xml:space="preserve"> Note: ODK Briefcase and Aggregate are no longer actively maintained. For newer workflows, we recommend converting submissions using tools that export to the same CSV format.</w:t>
+      </w:r>
+      <w:r>
         <w:br w:type="page"/>
       </w:r>
     </w:p>
@@ -1083,6 +985,7 @@
         <w:rPr>
           <w:b/>
         </w:rPr>
+        <w:lastRenderedPageBreak/>
         <w:t xml:space="preserve">Step 2 – Selecting input data </w:t>
       </w:r>
     </w:p>
@@ -1406,6 +1309,7 @@
         <w:rPr>
           <w:b/>
         </w:rPr>
+        <w:lastRenderedPageBreak/>
         <w:t xml:space="preserve">Step 4 – Defining input parameters </w:t>
       </w:r>
     </w:p>
@@ -1511,15 +1415,7 @@
     </w:p>
     <w:p>
       <w:r>
-        <w:t xml:space="preserve">You must determine whether HIV is a possible cause of death in the country from which the VAs </w:t>
-      </w:r>
-      <w:proofErr w:type="gramStart"/>
-      <w:r>
-        <w:t>were collected</w:t>
-      </w:r>
-      <w:proofErr w:type="gramEnd"/>
-      <w:r>
-        <w:t xml:space="preserve">. If the prevalence of HIV is known to be greater than 0.1%, select the box next to “HIV region”. If the box is not selected, the Tariff Method will not assign HIV as a cause of death. </w:t>
+        <w:t xml:space="preserve">You must determine whether HIV is a possible cause of death in the country from which the VAs were collected. If the prevalence of HIV is known to be greater than 0.1%, select the box next to “HIV region”. If the box is not selected, the Tariff Method will not assign HIV as a cause of death. </w:t>
       </w:r>
     </w:p>
     <w:p>
@@ -1532,15 +1428,7 @@
     </w:p>
     <w:p>
       <w:r>
-        <w:t xml:space="preserve">You must determine whether malaria is a possible cause of death in the population from which the VAs </w:t>
-      </w:r>
-      <w:proofErr w:type="gramStart"/>
-      <w:r>
-        <w:t>were collected</w:t>
-      </w:r>
-      <w:proofErr w:type="gramEnd"/>
-      <w:r>
-        <w:t>. If transmission of malaria is known to occur in the area from which VAs are being collected, select the box next to “Malaria region”. If the box is not selected, the Tariff Method will not assign malaria as a cause of death.</w:t>
+        <w:t>You must determine whether malaria is a possible cause of death in the population from which the VAs were collected. If transmission of malaria is known to occur in the area from which VAs are being collected, select the box next to “Malaria region”. If the box is not selected, the Tariff Method will not assign malaria as a cause of death.</w:t>
       </w:r>
     </w:p>
     <w:p>
@@ -1559,6 +1447,7 @@
         <w:rPr>
           <w:b/>
         </w:rPr>
+        <w:lastRenderedPageBreak/>
         <w:t xml:space="preserve">Step 5 – Selecting options </w:t>
       </w:r>
     </w:p>
@@ -1708,6 +1597,7 @@
         <w:pStyle w:val="Heading4"/>
       </w:pPr>
       <w:r>
+        <w:lastRenderedPageBreak/>
         <w:t xml:space="preserve">Free text variables </w:t>
       </w:r>
     </w:p>
@@ -1830,13 +1720,13 @@
         <w:rPr>
           <w:b/>
         </w:rPr>
-        <w:t>-Analyze 2.</w:t>
+        <w:t xml:space="preserve">-Analyze </w:t>
       </w:r>
       <w:r>
         <w:rPr>
           <w:b/>
         </w:rPr>
-        <w:t>2</w:t>
+        <w:t>3.0</w:t>
       </w:r>
     </w:p>
     <w:p>
@@ -1903,6 +1793,7 @@
     </w:p>
     <w:p>
       <w:r>
+        <w:lastRenderedPageBreak/>
         <w:t xml:space="preserve">This is what it looks like when </w:t>
       </w:r>
       <w:proofErr w:type="spellStart"/>
@@ -2117,6 +2008,9 @@
     <w:p>
       <w:r>
         <w:br w:type="page"/>
+      </w:r>
+      <w:r>
+        <w:lastRenderedPageBreak/>
         <w:t>The files containing the individual-level cause of death assignments for your data are in the folder “1-individual-cause-of-death”.</w:t>
       </w:r>
     </w:p>
@@ -2262,11 +2156,17 @@
       </w:r>
       <w:proofErr w:type="spellStart"/>
       <w:r>
-        <w:t>SmartVA-Analzye</w:t>
+        <w:t>SmartVA</w:t>
       </w:r>
       <w:proofErr w:type="spellEnd"/>
       <w:r>
-        <w:t>.</w:t>
+        <w:t>-Analy</w:t>
+      </w:r>
+      <w:r>
+        <w:t>z</w:t>
+      </w:r>
+      <w:r>
+        <w:t>e.</w:t>
       </w:r>
     </w:p>
     <w:p>
@@ -2340,6 +2240,7 @@
         <w:rPr>
           <w:b/>
         </w:rPr>
+        <w:lastRenderedPageBreak/>
         <w:t xml:space="preserve">Frequently asked questions </w:t>
       </w:r>
     </w:p>
@@ -2618,7 +2519,7 @@
           <w:noProof/>
         </w:rPr>
         <w:drawing>
-          <wp:inline distT="0" distB="0" distL="0" distR="0" wp14:anchorId="2061E08E" wp14:editId="65F06EB1">
+          <wp:inline distT="0" distB="0" distL="0" distR="0" wp14:anchorId="2061E08E" wp14:editId="0C6C1614">
             <wp:extent cx="4191000" cy="3143250"/>
             <wp:effectExtent l="0" t="0" r="0" b="6350"/>
             <wp:docPr id="16" name="Picture 16"/>
@@ -2671,7 +2572,7 @@
 </file>
 
 <file path=word/numbering.xml><?xml version="1.0" encoding="utf-8"?>
-<w:numbering xmlns:wpc="http://schemas.microsoft.com/office/word/2010/wordprocessingCanvas" xmlns:cx="http://schemas.microsoft.com/office/drawing/2014/chartex" xmlns:cx1="http://schemas.microsoft.com/office/drawing/2015/9/8/chartex" xmlns:mc="http://schemas.openxmlformats.org/markup-compatibility/2006" xmlns:o="urn:schemas-microsoft-com:office:office" xmlns:r="http://schemas.openxmlformats.org/officeDocument/2006/relationships" xmlns:m="http://schemas.openxmlformats.org/officeDocument/2006/math" xmlns:v="urn:schemas-microsoft-com:vml" xmlns:wp14="http://schemas.microsoft.com/office/word/2010/wordprocessingDrawing" xmlns:wp="http://schemas.openxmlformats.org/drawingml/2006/wordprocessingDrawing" xmlns:w10="urn:schemas-microsoft-com:office:word" xmlns:w="http://schemas.openxmlformats.org/wordprocessingml/2006/main" xmlns:w14="http://schemas.microsoft.com/office/word/2010/wordml" xmlns:w15="http://schemas.microsoft.com/office/word/2012/wordml" xmlns:w16se="http://schemas.microsoft.com/office/word/2015/wordml/symex" xmlns:wpg="http://schemas.microsoft.com/office/word/2010/wordprocessingGroup" xmlns:wpi="http://schemas.microsoft.com/office/word/2010/wordprocessingInk" xmlns:wne="http://schemas.microsoft.com/office/word/2006/wordml" xmlns:wps="http://schemas.microsoft.com/office/word/2010/wordprocessingShape" mc:Ignorable="w14 w15 w16se wp14">
+<w:numbering xmlns:wpc="http://schemas.microsoft.com/office/word/2010/wordprocessingCanvas" xmlns:cx="http://schemas.microsoft.com/office/drawing/2014/chartex" xmlns:cx1="http://schemas.microsoft.com/office/drawing/2015/9/8/chartex" xmlns:cx2="http://schemas.microsoft.com/office/drawing/2015/10/21/chartex" xmlns:cx3="http://schemas.microsoft.com/office/drawing/2016/5/9/chartex" xmlns:cx4="http://schemas.microsoft.com/office/drawing/2016/5/10/chartex" xmlns:cx5="http://schemas.microsoft.com/office/drawing/2016/5/11/chartex" xmlns:cx6="http://schemas.microsoft.com/office/drawing/2016/5/12/chartex" xmlns:cx7="http://schemas.microsoft.com/office/drawing/2016/5/13/chartex" xmlns:cx8="http://schemas.microsoft.com/office/drawing/2016/5/14/chartex" xmlns:mc="http://schemas.openxmlformats.org/markup-compatibility/2006" xmlns:aink="http://schemas.microsoft.com/office/drawing/2016/ink" xmlns:am3d="http://schemas.microsoft.com/office/drawing/2017/model3d" xmlns:o="urn:schemas-microsoft-com:office:office" xmlns:oel="http://schemas.microsoft.com/office/2019/extlst" xmlns:r="http://schemas.openxmlformats.org/officeDocument/2006/relationships" xmlns:m="http://schemas.openxmlformats.org/officeDocument/2006/math" xmlns:v="urn:schemas-microsoft-com:vml" xmlns:wp14="http://schemas.microsoft.com/office/word/2010/wordprocessingDrawing" xmlns:wp="http://schemas.openxmlformats.org/drawingml/2006/wordprocessingDrawing" xmlns:w10="urn:schemas-microsoft-com:office:word" xmlns:w="http://schemas.openxmlformats.org/wordprocessingml/2006/main" xmlns:w14="http://schemas.microsoft.com/office/word/2010/wordml" xmlns:w15="http://schemas.microsoft.com/office/word/2012/wordml" xmlns:w16cex="http://schemas.microsoft.com/office/word/2018/wordml/cex" xmlns:w16cid="http://schemas.microsoft.com/office/word/2016/wordml/cid" xmlns:w16="http://schemas.microsoft.com/office/word/2018/wordml" xmlns:w16du="http://schemas.microsoft.com/office/word/2023/wordml/word16du" xmlns:w16sdtdh="http://schemas.microsoft.com/office/word/2020/wordml/sdtdatahash" xmlns:w16sdtfl="http://schemas.microsoft.com/office/word/2024/wordml/sdtformatlock" xmlns:w16se="http://schemas.microsoft.com/office/word/2015/wordml/symex" xmlns:wpg="http://schemas.microsoft.com/office/word/2010/wordprocessingGroup" xmlns:wpi="http://schemas.microsoft.com/office/word/2010/wordprocessingInk" xmlns:wne="http://schemas.microsoft.com/office/word/2006/wordml" xmlns:wps="http://schemas.microsoft.com/office/word/2010/wordprocessingShape" mc:Ignorable="w14 w15 w16se w16cid w16 w16cex w16sdtdh w16sdtfl w16du wp14">
   <w:abstractNum w:abstractNumId="0" w15:restartNumberingAfterBreak="0">
     <w:nsid w:val="00AB5C65"/>
     <w:multiLevelType w:val="hybridMultilevel"/>
@@ -2984,13 +2885,126 @@
       </w:rPr>
     </w:lvl>
   </w:abstractNum>
-  <w:num w:numId="1">
+  <w:abstractNum w:abstractNumId="3" w15:restartNumberingAfterBreak="0">
+    <w:nsid w:val="68346AC0"/>
+    <w:multiLevelType w:val="hybridMultilevel"/>
+    <w:tmpl w:val="2E12B716"/>
+    <w:lvl w:ilvl="0" w:tplc="04090001">
+      <w:start w:val="1"/>
+      <w:numFmt w:val="bullet"/>
+      <w:lvlText w:val=""/>
+      <w:lvlJc w:val="left"/>
+      <w:pPr>
+        <w:ind w:left="720" w:hanging="360"/>
+      </w:pPr>
+      <w:rPr>
+        <w:rFonts w:ascii="Symbol" w:hAnsi="Symbol" w:hint="default"/>
+      </w:rPr>
+    </w:lvl>
+    <w:lvl w:ilvl="1" w:tplc="04090003" w:tentative="1">
+      <w:start w:val="1"/>
+      <w:numFmt w:val="bullet"/>
+      <w:lvlText w:val="o"/>
+      <w:lvlJc w:val="left"/>
+      <w:pPr>
+        <w:ind w:left="1440" w:hanging="360"/>
+      </w:pPr>
+      <w:rPr>
+        <w:rFonts w:ascii="Courier New" w:hAnsi="Courier New" w:cs="Courier New" w:hint="default"/>
+      </w:rPr>
+    </w:lvl>
+    <w:lvl w:ilvl="2" w:tplc="04090005" w:tentative="1">
+      <w:start w:val="1"/>
+      <w:numFmt w:val="bullet"/>
+      <w:lvlText w:val=""/>
+      <w:lvlJc w:val="left"/>
+      <w:pPr>
+        <w:ind w:left="2160" w:hanging="360"/>
+      </w:pPr>
+      <w:rPr>
+        <w:rFonts w:ascii="Wingdings" w:hAnsi="Wingdings" w:hint="default"/>
+      </w:rPr>
+    </w:lvl>
+    <w:lvl w:ilvl="3" w:tplc="04090001" w:tentative="1">
+      <w:start w:val="1"/>
+      <w:numFmt w:val="bullet"/>
+      <w:lvlText w:val=""/>
+      <w:lvlJc w:val="left"/>
+      <w:pPr>
+        <w:ind w:left="2880" w:hanging="360"/>
+      </w:pPr>
+      <w:rPr>
+        <w:rFonts w:ascii="Symbol" w:hAnsi="Symbol" w:hint="default"/>
+      </w:rPr>
+    </w:lvl>
+    <w:lvl w:ilvl="4" w:tplc="04090003" w:tentative="1">
+      <w:start w:val="1"/>
+      <w:numFmt w:val="bullet"/>
+      <w:lvlText w:val="o"/>
+      <w:lvlJc w:val="left"/>
+      <w:pPr>
+        <w:ind w:left="3600" w:hanging="360"/>
+      </w:pPr>
+      <w:rPr>
+        <w:rFonts w:ascii="Courier New" w:hAnsi="Courier New" w:cs="Courier New" w:hint="default"/>
+      </w:rPr>
+    </w:lvl>
+    <w:lvl w:ilvl="5" w:tplc="04090005" w:tentative="1">
+      <w:start w:val="1"/>
+      <w:numFmt w:val="bullet"/>
+      <w:lvlText w:val=""/>
+      <w:lvlJc w:val="left"/>
+      <w:pPr>
+        <w:ind w:left="4320" w:hanging="360"/>
+      </w:pPr>
+      <w:rPr>
+        <w:rFonts w:ascii="Wingdings" w:hAnsi="Wingdings" w:hint="default"/>
+      </w:rPr>
+    </w:lvl>
+    <w:lvl w:ilvl="6" w:tplc="04090001" w:tentative="1">
+      <w:start w:val="1"/>
+      <w:numFmt w:val="bullet"/>
+      <w:lvlText w:val=""/>
+      <w:lvlJc w:val="left"/>
+      <w:pPr>
+        <w:ind w:left="5040" w:hanging="360"/>
+      </w:pPr>
+      <w:rPr>
+        <w:rFonts w:ascii="Symbol" w:hAnsi="Symbol" w:hint="default"/>
+      </w:rPr>
+    </w:lvl>
+    <w:lvl w:ilvl="7" w:tplc="04090003" w:tentative="1">
+      <w:start w:val="1"/>
+      <w:numFmt w:val="bullet"/>
+      <w:lvlText w:val="o"/>
+      <w:lvlJc w:val="left"/>
+      <w:pPr>
+        <w:ind w:left="5760" w:hanging="360"/>
+      </w:pPr>
+      <w:rPr>
+        <w:rFonts w:ascii="Courier New" w:hAnsi="Courier New" w:cs="Courier New" w:hint="default"/>
+      </w:rPr>
+    </w:lvl>
+    <w:lvl w:ilvl="8" w:tplc="04090005" w:tentative="1">
+      <w:start w:val="1"/>
+      <w:numFmt w:val="bullet"/>
+      <w:lvlText w:val=""/>
+      <w:lvlJc w:val="left"/>
+      <w:pPr>
+        <w:ind w:left="6480" w:hanging="360"/>
+      </w:pPr>
+      <w:rPr>
+        <w:rFonts w:ascii="Wingdings" w:hAnsi="Wingdings" w:hint="default"/>
+      </w:rPr>
+    </w:lvl>
+  </w:abstractNum>
+  <w:num w:numId="1" w16cid:durableId="410856836">
     <w:abstractNumId w:val="2"/>
   </w:num>
-  <w:num w:numId="2">
+  <w:num w:numId="2" w16cid:durableId="938945282">
     <w:abstractNumId w:val="1"/>
   </w:num>
-  <w:num w:numId="3">
+  <w:num w:numId="3" w16cid:durableId="1824006859">
     <w:abstractNumId w:val="0"/>
     <w:lvlOverride w:ilvl="0">
       <w:startOverride w:val="1"/>
@@ -3020,11 +3034,17 @@
       <w:startOverride w:val="1"/>
     </w:lvlOverride>
   </w:num>
+  <w:num w:numId="4" w16cid:durableId="28996710">
+    <w:abstractNumId w:val="0"/>
+  </w:num>
+  <w:num w:numId="5" w16cid:durableId="42340381">
+    <w:abstractNumId w:val="3"/>
+  </w:num>
 </w:numbering>
 </file>
 
 <file path=word/styles.xml><?xml version="1.0" encoding="utf-8"?>
-<w:styles xmlns:mc="http://schemas.openxmlformats.org/markup-compatibility/2006" xmlns:r="http://schemas.openxmlformats.org/officeDocument/2006/relationships" xmlns:w="http://schemas.openxmlformats.org/wordprocessingml/2006/main" xmlns:w14="http://schemas.microsoft.com/office/word/2010/wordml" xmlns:w15="http://schemas.microsoft.com/office/word/2012/wordml" xmlns:w16se="http://schemas.microsoft.com/office/word/2015/wordml/symex" mc:Ignorable="w14 w15 w16se">
+<w:styles xmlns:mc="http://schemas.openxmlformats.org/markup-compatibility/2006" xmlns:r="http://schemas.openxmlformats.org/officeDocument/2006/relationships" xmlns:w="http://schemas.openxmlformats.org/wordprocessingml/2006/main" xmlns:w14="http://schemas.microsoft.com/office/word/2010/wordml" xmlns:w15="http://schemas.microsoft.com/office/word/2012/wordml" xmlns:w16cex="http://schemas.microsoft.com/office/word/2018/wordml/cex" xmlns:w16cid="http://schemas.microsoft.com/office/word/2016/wordml/cid" xmlns:w16="http://schemas.microsoft.com/office/word/2018/wordml" xmlns:w16du="http://schemas.microsoft.com/office/word/2023/wordml/word16du" xmlns:w16sdtdh="http://schemas.microsoft.com/office/word/2020/wordml/sdtdatahash" xmlns:w16sdtfl="http://schemas.microsoft.com/office/word/2024/wordml/sdtformatlock" xmlns:w16se="http://schemas.microsoft.com/office/word/2015/wordml/symex" mc:Ignorable="w14 w15 w16se w16cid w16 w16cex w16sdtdh w16sdtfl w16du">
   <w:docDefaults>
     <w:rPrDefault>
       <w:rPr>
@@ -3040,7 +3060,7 @@
       </w:pPr>
     </w:pPrDefault>
   </w:docDefaults>
-  <w:latentStyles w:defLockedState="0" w:defUIPriority="99" w:defSemiHidden="0" w:defUnhideWhenUsed="0" w:defQFormat="0" w:count="371">
+  <w:latentStyles w:defLockedState="0" w:defUIPriority="99" w:defSemiHidden="0" w:defUnhideWhenUsed="0" w:defQFormat="0" w:count="376">
     <w:lsdException w:name="Normal" w:uiPriority="0" w:qFormat="1"/>
     <w:lsdException w:name="heading 1" w:uiPriority="9" w:qFormat="1"/>
     <w:lsdException w:name="heading 2" w:semiHidden="1" w:uiPriority="9" w:unhideWhenUsed="1" w:qFormat="1"/>
@@ -3412,6 +3432,11 @@
     <w:lsdException w:name="List Table 5 Dark Accent 6" w:uiPriority="50"/>
     <w:lsdException w:name="List Table 6 Colorful Accent 6" w:uiPriority="51"/>
     <w:lsdException w:name="List Table 7 Colorful Accent 6" w:uiPriority="52"/>
+    <w:lsdException w:name="Mention" w:semiHidden="1" w:unhideWhenUsed="1"/>
+    <w:lsdException w:name="Smart Hyperlink" w:semiHidden="1" w:unhideWhenUsed="1"/>
+    <w:lsdException w:name="Hashtag" w:semiHidden="1" w:unhideWhenUsed="1"/>
+    <w:lsdException w:name="Unresolved Mention" w:semiHidden="1" w:unhideWhenUsed="1"/>
+    <w:lsdException w:name="Smart Link" w:semiHidden="1" w:unhideWhenUsed="1"/>
   </w:latentStyles>
   <w:style w:type="paragraph" w:default="1" w:styleId="Normal">
     <w:name w:val="Normal"/>
@@ -3675,8 +3700,8 @@
       <w:szCs w:val="32"/>
     </w:rPr>
   </w:style>
-  <w:style w:type="character" w:customStyle="1" w:styleId="UnresolvedMention">
-    <w:name w:val="Unresolved Mention"/>
+  <w:style w:type="character" w:customStyle="1" w:styleId="UnresolvedMention1">
+    <w:name w:val="Unresolved Mention1"/>
     <w:basedOn w:val="DefaultParagraphFont"/>
     <w:uiPriority w:val="99"/>
     <w:semiHidden/>

</xml_diff>